<commit_message>
Fixed formatting and variable names
</commit_message>
<xml_diff>
--- a/Lab2-Odometry/Report/Lab 2 Report.docx
+++ b/Lab2-Odometry/Report/Lab 2 Report.docx
@@ -3,7 +3,83 @@
 <w:document xmlns:wpc="http://schemas.microsoft.com/office/word/2010/wordprocessingCanvas" xmlns:mc="http://schemas.openxmlformats.org/markup-compatibility/2006" xmlns:o="urn:schemas-microsoft-com:office:office" xmlns:r="http://schemas.openxmlformats.org/officeDocument/2006/relationships" xmlns:m="http://schemas.openxmlformats.org/officeDocument/2006/math" xmlns:v="urn:schemas-microsoft-com:vml" xmlns:wp14="http://schemas.microsoft.com/office/word/2010/wordprocessingDrawing" xmlns:wp="http://schemas.openxmlformats.org/drawingml/2006/wordprocessingDrawing" xmlns:w10="urn:schemas-microsoft-com:office:word" xmlns:w="http://schemas.openxmlformats.org/wordprocessingml/2006/main" xmlns:w14="http://schemas.microsoft.com/office/word/2010/wordml" xmlns:w15="http://schemas.microsoft.com/office/word/2012/wordml" xmlns:wpg="http://schemas.microsoft.com/office/word/2010/wordprocessingGroup" xmlns:wpi="http://schemas.microsoft.com/office/word/2010/wordprocessingInk" xmlns:wne="http://schemas.microsoft.com/office/word/2006/wordml" xmlns:wps="http://schemas.microsoft.com/office/word/2010/wordprocessingShape" mc:Ignorable="w14 w15 wp14">
   <w:body>
     <w:p>
-      <w:r>
+      <w:pPr>
+        <w:jc w:val="center"/>
+        <w:rPr>
+          <w:b/>
+          <w:sz w:val="24"/>
+          <w:szCs w:val="24"/>
+        </w:rPr>
+      </w:pPr>
+      <w:r>
+        <w:rPr>
+          <w:b/>
+          <w:sz w:val="24"/>
+          <w:szCs w:val="24"/>
+        </w:rPr>
+        <w:t>Lab 2 Report - Odometry</w:t>
+      </w:r>
+    </w:p>
+    <w:p>
+      <w:pPr>
+        <w:rPr>
+          <w:b/>
+          <w:sz w:val="24"/>
+          <w:szCs w:val="24"/>
+        </w:rPr>
+      </w:pPr>
+      <w:r>
+        <w:rPr>
+          <w:b/>
+          <w:sz w:val="24"/>
+          <w:szCs w:val="24"/>
+        </w:rPr>
+        <w:t>Data:</w:t>
+      </w:r>
+    </w:p>
+    <w:p>
+      <w:pPr>
+        <w:rPr>
+          <w:sz w:val="24"/>
+          <w:szCs w:val="24"/>
+        </w:rPr>
+      </w:pPr>
+      <w:r>
+        <w:rPr>
+          <w:b/>
+          <w:sz w:val="24"/>
+          <w:szCs w:val="24"/>
+        </w:rPr>
+        <w:t>Data Analysis:</w:t>
+      </w:r>
+    </w:p>
+    <w:p>
+      <w:pPr>
+        <w:rPr>
+          <w:b/>
+          <w:sz w:val="24"/>
+          <w:szCs w:val="24"/>
+        </w:rPr>
+      </w:pPr>
+      <w:r>
+        <w:rPr>
+          <w:b/>
+          <w:sz w:val="24"/>
+          <w:szCs w:val="24"/>
+        </w:rPr>
+        <w:t>Observation and Conclusion:</w:t>
+      </w:r>
+    </w:p>
+    <w:p>
+      <w:pPr>
+        <w:rPr>
+          <w:b/>
+        </w:rPr>
+      </w:pPr>
+      <w:r>
+        <w:rPr>
+          <w:b/>
+        </w:rPr>
         <w:t>Is the error you observed in the odometer (without correction) tolerable for larger distances (i.e. circumnavigating the field requires a travel distance five (5) times larger than that used for this lab)? Do you expect the error to grow linearly with respect to travel distance? Explain briefly.</w:t>
       </w:r>
     </w:p>
@@ -11,19 +87,189 @@
       <w:r>
         <w:t xml:space="preserve">The error observed for the small 2x2 square was overall negligible (millimetres) as we took the time to ensure that the </w:t>
       </w:r>
-      <w:proofErr w:type="spellStart"/>
       <w:r>
         <w:rPr>
           <w:i/>
         </w:rPr>
         <w:t>SquareDriver</w:t>
       </w:r>
-      <w:proofErr w:type="spellEnd"/>
-      <w:r>
-        <w:t xml:space="preserve"> method was properly calibrated. However over longer distances these errors may grow. They would not grow linearly with respect to traveled distance however. This is because if the robot is not moving evenly or turning exactly 90 degrees</w:t>
+      <w:r>
+        <w:t xml:space="preserve"> method was properly calibrated. However over longer distances these errors may grow. They would not grow linearly with respect to traveled distance however. This is because if the robot is not moving evenly or </w:t>
+      </w:r>
+      <w:r>
+        <w:t xml:space="preserve">not </w:t>
+      </w:r>
+      <w:r>
+        <w:t>turning exactly 90 degrees</w:t>
+      </w:r>
+      <w:r>
+        <w:t xml:space="preserve"> a small offset is created</w:t>
+      </w:r>
+    </w:p>
+    <w:p>
+      <w:pPr>
+        <w:pStyle w:val="ListParagraph"/>
+        <w:numPr>
+          <w:ilvl w:val="0"/>
+          <w:numId w:val="6"/>
+        </w:numPr>
+      </w:pPr>
+      <w:r>
+        <w:t>Something about how as theta error grows position error grows faster</w:t>
       </w:r>
       <w:bookmarkStart w:id="0" w:name="_GoBack"/>
       <w:bookmarkEnd w:id="0"/>
+    </w:p>
+    <w:p>
+      <w:pPr>
+        <w:rPr>
+          <w:b/>
+          <w:sz w:val="24"/>
+          <w:szCs w:val="24"/>
+        </w:rPr>
+      </w:pPr>
+      <w:r>
+        <w:rPr>
+          <w:b/>
+          <w:sz w:val="24"/>
+          <w:szCs w:val="24"/>
+        </w:rPr>
+        <w:t>Further Improvement:</w:t>
+      </w:r>
+    </w:p>
+    <w:p>
+      <w:pPr>
+        <w:pStyle w:val="ListParagraph"/>
+        <w:numPr>
+          <w:ilvl w:val="0"/>
+          <w:numId w:val="1"/>
+        </w:numPr>
+        <w:rPr>
+          <w:sz w:val="24"/>
+          <w:szCs w:val="24"/>
+        </w:rPr>
+      </w:pPr>
+      <w:r>
+        <w:rPr>
+          <w:sz w:val="24"/>
+          <w:szCs w:val="24"/>
+        </w:rPr>
+        <w:t>One way to reduce the slipping of the robot through software means would be reducing the acceleration that the motors experience. By decreasing the rate that the motors speed changes it would allow the motor more time to grip the surface and properly relate the movement of the robot to the tachometer readings</w:t>
+      </w:r>
+    </w:p>
+    <w:p>
+      <w:pPr>
+        <w:pStyle w:val="ListParagraph"/>
+        <w:rPr>
+          <w:sz w:val="24"/>
+          <w:szCs w:val="24"/>
+        </w:rPr>
+      </w:pPr>
+    </w:p>
+    <w:p>
+      <w:pPr>
+        <w:pStyle w:val="ListParagraph"/>
+        <w:numPr>
+          <w:ilvl w:val="0"/>
+          <w:numId w:val="1"/>
+        </w:numPr>
+        <w:rPr>
+          <w:sz w:val="24"/>
+          <w:szCs w:val="24"/>
+        </w:rPr>
+      </w:pPr>
+      <w:r>
+        <w:rPr>
+          <w:sz w:val="24"/>
+          <w:szCs w:val="24"/>
+        </w:rPr>
+        <w:t>i</w:t>
+      </w:r>
+      <w:r>
+        <w:rPr>
+          <w:sz w:val="24"/>
+          <w:szCs w:val="24"/>
+        </w:rPr>
+        <w:t>) If we were to place both light sensors on the front of the robot however separate them horizontally (place them in front of each motor) we could determine through software means the robots theta. If both sensor detect the line at the same time it is perpendicular to the line. If however they detect the lines separately the separation of the light sensors and the speed of the robot can be used to calculate theta.</w:t>
+      </w:r>
+    </w:p>
+    <w:p>
+      <w:pPr>
+        <w:pStyle w:val="ListParagraph"/>
+        <w:rPr>
+          <w:sz w:val="24"/>
+          <w:szCs w:val="24"/>
+        </w:rPr>
+      </w:pPr>
+    </w:p>
+    <w:p>
+      <w:pPr>
+        <w:pStyle w:val="ListParagraph"/>
+        <w:rPr>
+          <w:sz w:val="24"/>
+          <w:szCs w:val="24"/>
+        </w:rPr>
+      </w:pPr>
+      <w:r>
+        <w:rPr>
+          <w:sz w:val="24"/>
+          <w:szCs w:val="24"/>
+        </w:rPr>
+        <w:t>ii) Since we know the orientation of the lines we could use one light sensor to calculate the</w:t>
+      </w:r>
+      <w:r>
+        <w:rPr>
+          <w:sz w:val="24"/>
+          <w:szCs w:val="24"/>
+        </w:rPr>
+        <w:t xml:space="preserve"> theta of the robot. If we can find the line and position the robot in a way that it will follow the line we could determine it is travelling solely in the x or y axis.</w:t>
+      </w:r>
+    </w:p>
+    <w:p>
+      <w:pPr>
+        <w:pStyle w:val="ListParagraph"/>
+        <w:rPr>
+          <w:sz w:val="24"/>
+          <w:szCs w:val="24"/>
+        </w:rPr>
+      </w:pPr>
+    </w:p>
+    <w:p>
+      <w:pPr>
+        <w:pStyle w:val="ListParagraph"/>
+        <w:rPr>
+          <w:sz w:val="24"/>
+          <w:szCs w:val="24"/>
+        </w:rPr>
+      </w:pPr>
+    </w:p>
+    <w:p>
+      <w:pPr>
+        <w:ind w:left="360"/>
+        <w:rPr>
+          <w:sz w:val="24"/>
+          <w:szCs w:val="24"/>
+        </w:rPr>
+      </w:pPr>
+    </w:p>
+    <w:p>
+      <w:pPr>
+        <w:pStyle w:val="ListParagraph"/>
+        <w:ind w:left="1080"/>
+        <w:rPr>
+          <w:sz w:val="24"/>
+          <w:szCs w:val="24"/>
+        </w:rPr>
+      </w:pPr>
+    </w:p>
+    <w:p>
+      <w:pPr>
+        <w:pStyle w:val="ListParagraph"/>
+        <w:rPr>
+          <w:sz w:val="24"/>
+          <w:szCs w:val="24"/>
+        </w:rPr>
+      </w:pPr>
     </w:p>
     <w:sectPr>
       <w:pgSz w:w="12240" w:h="15840"/>
@@ -33,6 +279,587 @@
     </w:sectPr>
   </w:body>
 </w:document>
+</file>
+
+<file path=word/numbering.xml><?xml version="1.0" encoding="utf-8"?>
+<w:numbering xmlns:wpc="http://schemas.microsoft.com/office/word/2010/wordprocessingCanvas" xmlns:mc="http://schemas.openxmlformats.org/markup-compatibility/2006" xmlns:o="urn:schemas-microsoft-com:office:office" xmlns:r="http://schemas.openxmlformats.org/officeDocument/2006/relationships" xmlns:m="http://schemas.openxmlformats.org/officeDocument/2006/math" xmlns:v="urn:schemas-microsoft-com:vml" xmlns:wp14="http://schemas.microsoft.com/office/word/2010/wordprocessingDrawing" xmlns:wp="http://schemas.openxmlformats.org/drawingml/2006/wordprocessingDrawing" xmlns:w10="urn:schemas-microsoft-com:office:word" xmlns:w="http://schemas.openxmlformats.org/wordprocessingml/2006/main" xmlns:w14="http://schemas.microsoft.com/office/word/2010/wordml" xmlns:w15="http://schemas.microsoft.com/office/word/2012/wordml" xmlns:wpg="http://schemas.microsoft.com/office/word/2010/wordprocessingGroup" xmlns:wpi="http://schemas.microsoft.com/office/word/2010/wordprocessingInk" xmlns:wne="http://schemas.microsoft.com/office/word/2006/wordml" xmlns:wps="http://schemas.microsoft.com/office/word/2010/wordprocessingShape" mc:Ignorable="w14 w15 wp14">
+  <w:abstractNum w:abstractNumId="0" w15:restartNumberingAfterBreak="0">
+    <w:nsid w:val="19E220AF"/>
+    <w:multiLevelType w:val="hybridMultilevel"/>
+    <w:tmpl w:val="81809F44"/>
+    <w:lvl w:ilvl="0" w:tplc="10090017">
+      <w:start w:val="1"/>
+      <w:numFmt w:val="lowerLetter"/>
+      <w:lvlText w:val="%1)"/>
+      <w:lvlJc w:val="left"/>
+      <w:pPr>
+        <w:ind w:left="720" w:hanging="360"/>
+      </w:pPr>
+      <w:rPr>
+        <w:rFonts w:hint="default"/>
+      </w:rPr>
+    </w:lvl>
+    <w:lvl w:ilvl="1" w:tplc="10090019" w:tentative="1">
+      <w:start w:val="1"/>
+      <w:numFmt w:val="lowerLetter"/>
+      <w:lvlText w:val="%2."/>
+      <w:lvlJc w:val="left"/>
+      <w:pPr>
+        <w:ind w:left="1440" w:hanging="360"/>
+      </w:pPr>
+    </w:lvl>
+    <w:lvl w:ilvl="2" w:tplc="1009001B" w:tentative="1">
+      <w:start w:val="1"/>
+      <w:numFmt w:val="lowerRoman"/>
+      <w:lvlText w:val="%3."/>
+      <w:lvlJc w:val="right"/>
+      <w:pPr>
+        <w:ind w:left="2160" w:hanging="180"/>
+      </w:pPr>
+    </w:lvl>
+    <w:lvl w:ilvl="3" w:tplc="1009000F" w:tentative="1">
+      <w:start w:val="1"/>
+      <w:numFmt w:val="decimal"/>
+      <w:lvlText w:val="%4."/>
+      <w:lvlJc w:val="left"/>
+      <w:pPr>
+        <w:ind w:left="2880" w:hanging="360"/>
+      </w:pPr>
+    </w:lvl>
+    <w:lvl w:ilvl="4" w:tplc="10090019" w:tentative="1">
+      <w:start w:val="1"/>
+      <w:numFmt w:val="lowerLetter"/>
+      <w:lvlText w:val="%5."/>
+      <w:lvlJc w:val="left"/>
+      <w:pPr>
+        <w:ind w:left="3600" w:hanging="360"/>
+      </w:pPr>
+    </w:lvl>
+    <w:lvl w:ilvl="5" w:tplc="1009001B" w:tentative="1">
+      <w:start w:val="1"/>
+      <w:numFmt w:val="lowerRoman"/>
+      <w:lvlText w:val="%6."/>
+      <w:lvlJc w:val="right"/>
+      <w:pPr>
+        <w:ind w:left="4320" w:hanging="180"/>
+      </w:pPr>
+    </w:lvl>
+    <w:lvl w:ilvl="6" w:tplc="1009000F" w:tentative="1">
+      <w:start w:val="1"/>
+      <w:numFmt w:val="decimal"/>
+      <w:lvlText w:val="%7."/>
+      <w:lvlJc w:val="left"/>
+      <w:pPr>
+        <w:ind w:left="5040" w:hanging="360"/>
+      </w:pPr>
+    </w:lvl>
+    <w:lvl w:ilvl="7" w:tplc="10090019" w:tentative="1">
+      <w:start w:val="1"/>
+      <w:numFmt w:val="lowerLetter"/>
+      <w:lvlText w:val="%8."/>
+      <w:lvlJc w:val="left"/>
+      <w:pPr>
+        <w:ind w:left="5760" w:hanging="360"/>
+      </w:pPr>
+    </w:lvl>
+    <w:lvl w:ilvl="8" w:tplc="1009001B" w:tentative="1">
+      <w:start w:val="1"/>
+      <w:numFmt w:val="lowerRoman"/>
+      <w:lvlText w:val="%9."/>
+      <w:lvlJc w:val="right"/>
+      <w:pPr>
+        <w:ind w:left="6480" w:hanging="180"/>
+      </w:pPr>
+    </w:lvl>
+  </w:abstractNum>
+  <w:abstractNum w:abstractNumId="1" w15:restartNumberingAfterBreak="0">
+    <w:nsid w:val="33731240"/>
+    <w:multiLevelType w:val="hybridMultilevel"/>
+    <w:tmpl w:val="A7F0315C"/>
+    <w:lvl w:ilvl="0" w:tplc="9A32FD5E">
+      <w:start w:val="1"/>
+      <w:numFmt w:val="lowerRoman"/>
+      <w:lvlText w:val="%1)"/>
+      <w:lvlJc w:val="left"/>
+      <w:pPr>
+        <w:ind w:left="1080" w:hanging="720"/>
+      </w:pPr>
+      <w:rPr>
+        <w:rFonts w:hint="default"/>
+      </w:rPr>
+    </w:lvl>
+    <w:lvl w:ilvl="1" w:tplc="10090019" w:tentative="1">
+      <w:start w:val="1"/>
+      <w:numFmt w:val="lowerLetter"/>
+      <w:lvlText w:val="%2."/>
+      <w:lvlJc w:val="left"/>
+      <w:pPr>
+        <w:ind w:left="1440" w:hanging="360"/>
+      </w:pPr>
+    </w:lvl>
+    <w:lvl w:ilvl="2" w:tplc="1009001B" w:tentative="1">
+      <w:start w:val="1"/>
+      <w:numFmt w:val="lowerRoman"/>
+      <w:lvlText w:val="%3."/>
+      <w:lvlJc w:val="right"/>
+      <w:pPr>
+        <w:ind w:left="2160" w:hanging="180"/>
+      </w:pPr>
+    </w:lvl>
+    <w:lvl w:ilvl="3" w:tplc="1009000F" w:tentative="1">
+      <w:start w:val="1"/>
+      <w:numFmt w:val="decimal"/>
+      <w:lvlText w:val="%4."/>
+      <w:lvlJc w:val="left"/>
+      <w:pPr>
+        <w:ind w:left="2880" w:hanging="360"/>
+      </w:pPr>
+    </w:lvl>
+    <w:lvl w:ilvl="4" w:tplc="10090019" w:tentative="1">
+      <w:start w:val="1"/>
+      <w:numFmt w:val="lowerLetter"/>
+      <w:lvlText w:val="%5."/>
+      <w:lvlJc w:val="left"/>
+      <w:pPr>
+        <w:ind w:left="3600" w:hanging="360"/>
+      </w:pPr>
+    </w:lvl>
+    <w:lvl w:ilvl="5" w:tplc="1009001B" w:tentative="1">
+      <w:start w:val="1"/>
+      <w:numFmt w:val="lowerRoman"/>
+      <w:lvlText w:val="%6."/>
+      <w:lvlJc w:val="right"/>
+      <w:pPr>
+        <w:ind w:left="4320" w:hanging="180"/>
+      </w:pPr>
+    </w:lvl>
+    <w:lvl w:ilvl="6" w:tplc="1009000F" w:tentative="1">
+      <w:start w:val="1"/>
+      <w:numFmt w:val="decimal"/>
+      <w:lvlText w:val="%7."/>
+      <w:lvlJc w:val="left"/>
+      <w:pPr>
+        <w:ind w:left="5040" w:hanging="360"/>
+      </w:pPr>
+    </w:lvl>
+    <w:lvl w:ilvl="7" w:tplc="10090019" w:tentative="1">
+      <w:start w:val="1"/>
+      <w:numFmt w:val="lowerLetter"/>
+      <w:lvlText w:val="%8."/>
+      <w:lvlJc w:val="left"/>
+      <w:pPr>
+        <w:ind w:left="5760" w:hanging="360"/>
+      </w:pPr>
+    </w:lvl>
+    <w:lvl w:ilvl="8" w:tplc="1009001B" w:tentative="1">
+      <w:start w:val="1"/>
+      <w:numFmt w:val="lowerRoman"/>
+      <w:lvlText w:val="%9."/>
+      <w:lvlJc w:val="right"/>
+      <w:pPr>
+        <w:ind w:left="6480" w:hanging="180"/>
+      </w:pPr>
+    </w:lvl>
+  </w:abstractNum>
+  <w:abstractNum w:abstractNumId="2" w15:restartNumberingAfterBreak="0">
+    <w:nsid w:val="493D5C58"/>
+    <w:multiLevelType w:val="hybridMultilevel"/>
+    <w:tmpl w:val="A56A786C"/>
+    <w:lvl w:ilvl="0" w:tplc="6052AB0E">
+      <w:start w:val="1"/>
+      <w:numFmt w:val="lowerRoman"/>
+      <w:lvlText w:val="%1)"/>
+      <w:lvlJc w:val="left"/>
+      <w:pPr>
+        <w:ind w:left="1440" w:hanging="720"/>
+      </w:pPr>
+      <w:rPr>
+        <w:rFonts w:hint="default"/>
+      </w:rPr>
+    </w:lvl>
+    <w:lvl w:ilvl="1" w:tplc="10090019" w:tentative="1">
+      <w:start w:val="1"/>
+      <w:numFmt w:val="lowerLetter"/>
+      <w:lvlText w:val="%2."/>
+      <w:lvlJc w:val="left"/>
+      <w:pPr>
+        <w:ind w:left="1800" w:hanging="360"/>
+      </w:pPr>
+    </w:lvl>
+    <w:lvl w:ilvl="2" w:tplc="1009001B" w:tentative="1">
+      <w:start w:val="1"/>
+      <w:numFmt w:val="lowerRoman"/>
+      <w:lvlText w:val="%3."/>
+      <w:lvlJc w:val="right"/>
+      <w:pPr>
+        <w:ind w:left="2520" w:hanging="180"/>
+      </w:pPr>
+    </w:lvl>
+    <w:lvl w:ilvl="3" w:tplc="1009000F" w:tentative="1">
+      <w:start w:val="1"/>
+      <w:numFmt w:val="decimal"/>
+      <w:lvlText w:val="%4."/>
+      <w:lvlJc w:val="left"/>
+      <w:pPr>
+        <w:ind w:left="3240" w:hanging="360"/>
+      </w:pPr>
+    </w:lvl>
+    <w:lvl w:ilvl="4" w:tplc="10090019" w:tentative="1">
+      <w:start w:val="1"/>
+      <w:numFmt w:val="lowerLetter"/>
+      <w:lvlText w:val="%5."/>
+      <w:lvlJc w:val="left"/>
+      <w:pPr>
+        <w:ind w:left="3960" w:hanging="360"/>
+      </w:pPr>
+    </w:lvl>
+    <w:lvl w:ilvl="5" w:tplc="1009001B" w:tentative="1">
+      <w:start w:val="1"/>
+      <w:numFmt w:val="lowerRoman"/>
+      <w:lvlText w:val="%6."/>
+      <w:lvlJc w:val="right"/>
+      <w:pPr>
+        <w:ind w:left="4680" w:hanging="180"/>
+      </w:pPr>
+    </w:lvl>
+    <w:lvl w:ilvl="6" w:tplc="1009000F" w:tentative="1">
+      <w:start w:val="1"/>
+      <w:numFmt w:val="decimal"/>
+      <w:lvlText w:val="%7."/>
+      <w:lvlJc w:val="left"/>
+      <w:pPr>
+        <w:ind w:left="5400" w:hanging="360"/>
+      </w:pPr>
+    </w:lvl>
+    <w:lvl w:ilvl="7" w:tplc="10090019" w:tentative="1">
+      <w:start w:val="1"/>
+      <w:numFmt w:val="lowerLetter"/>
+      <w:lvlText w:val="%8."/>
+      <w:lvlJc w:val="left"/>
+      <w:pPr>
+        <w:ind w:left="6120" w:hanging="360"/>
+      </w:pPr>
+    </w:lvl>
+    <w:lvl w:ilvl="8" w:tplc="1009001B" w:tentative="1">
+      <w:start w:val="1"/>
+      <w:numFmt w:val="lowerRoman"/>
+      <w:lvlText w:val="%9."/>
+      <w:lvlJc w:val="right"/>
+      <w:pPr>
+        <w:ind w:left="6840" w:hanging="180"/>
+      </w:pPr>
+    </w:lvl>
+  </w:abstractNum>
+  <w:abstractNum w:abstractNumId="3" w15:restartNumberingAfterBreak="0">
+    <w:nsid w:val="4DC65BA7"/>
+    <w:multiLevelType w:val="hybridMultilevel"/>
+    <w:tmpl w:val="CF72F1C6"/>
+    <w:lvl w:ilvl="0" w:tplc="10090017">
+      <w:start w:val="1"/>
+      <w:numFmt w:val="lowerLetter"/>
+      <w:lvlText w:val="%1)"/>
+      <w:lvlJc w:val="left"/>
+      <w:pPr>
+        <w:ind w:left="720" w:hanging="360"/>
+      </w:pPr>
+      <w:rPr>
+        <w:rFonts w:hint="default"/>
+      </w:rPr>
+    </w:lvl>
+    <w:lvl w:ilvl="1" w:tplc="10090019" w:tentative="1">
+      <w:start w:val="1"/>
+      <w:numFmt w:val="lowerLetter"/>
+      <w:lvlText w:val="%2."/>
+      <w:lvlJc w:val="left"/>
+      <w:pPr>
+        <w:ind w:left="1440" w:hanging="360"/>
+      </w:pPr>
+    </w:lvl>
+    <w:lvl w:ilvl="2" w:tplc="1009001B" w:tentative="1">
+      <w:start w:val="1"/>
+      <w:numFmt w:val="lowerRoman"/>
+      <w:lvlText w:val="%3."/>
+      <w:lvlJc w:val="right"/>
+      <w:pPr>
+        <w:ind w:left="2160" w:hanging="180"/>
+      </w:pPr>
+    </w:lvl>
+    <w:lvl w:ilvl="3" w:tplc="1009000F" w:tentative="1">
+      <w:start w:val="1"/>
+      <w:numFmt w:val="decimal"/>
+      <w:lvlText w:val="%4."/>
+      <w:lvlJc w:val="left"/>
+      <w:pPr>
+        <w:ind w:left="2880" w:hanging="360"/>
+      </w:pPr>
+    </w:lvl>
+    <w:lvl w:ilvl="4" w:tplc="10090019" w:tentative="1">
+      <w:start w:val="1"/>
+      <w:numFmt w:val="lowerLetter"/>
+      <w:lvlText w:val="%5."/>
+      <w:lvlJc w:val="left"/>
+      <w:pPr>
+        <w:ind w:left="3600" w:hanging="360"/>
+      </w:pPr>
+    </w:lvl>
+    <w:lvl w:ilvl="5" w:tplc="1009001B" w:tentative="1">
+      <w:start w:val="1"/>
+      <w:numFmt w:val="lowerRoman"/>
+      <w:lvlText w:val="%6."/>
+      <w:lvlJc w:val="right"/>
+      <w:pPr>
+        <w:ind w:left="4320" w:hanging="180"/>
+      </w:pPr>
+    </w:lvl>
+    <w:lvl w:ilvl="6" w:tplc="1009000F" w:tentative="1">
+      <w:start w:val="1"/>
+      <w:numFmt w:val="decimal"/>
+      <w:lvlText w:val="%7."/>
+      <w:lvlJc w:val="left"/>
+      <w:pPr>
+        <w:ind w:left="5040" w:hanging="360"/>
+      </w:pPr>
+    </w:lvl>
+    <w:lvl w:ilvl="7" w:tplc="10090019" w:tentative="1">
+      <w:start w:val="1"/>
+      <w:numFmt w:val="lowerLetter"/>
+      <w:lvlText w:val="%8."/>
+      <w:lvlJc w:val="left"/>
+      <w:pPr>
+        <w:ind w:left="5760" w:hanging="360"/>
+      </w:pPr>
+    </w:lvl>
+    <w:lvl w:ilvl="8" w:tplc="1009001B" w:tentative="1">
+      <w:start w:val="1"/>
+      <w:numFmt w:val="lowerRoman"/>
+      <w:lvlText w:val="%9."/>
+      <w:lvlJc w:val="right"/>
+      <w:pPr>
+        <w:ind w:left="6480" w:hanging="180"/>
+      </w:pPr>
+    </w:lvl>
+  </w:abstractNum>
+  <w:abstractNum w:abstractNumId="4" w15:restartNumberingAfterBreak="0">
+    <w:nsid w:val="798E2134"/>
+    <w:multiLevelType w:val="hybridMultilevel"/>
+    <w:tmpl w:val="54CC7520"/>
+    <w:lvl w:ilvl="0" w:tplc="3EC80508">
+      <w:start w:val="1"/>
+      <w:numFmt w:val="bullet"/>
+      <w:lvlText w:val="-"/>
+      <w:lvlJc w:val="left"/>
+      <w:pPr>
+        <w:ind w:left="720" w:hanging="360"/>
+      </w:pPr>
+      <w:rPr>
+        <w:rFonts w:ascii="Calibri" w:eastAsiaTheme="minorHAnsi" w:hAnsi="Calibri" w:cstheme="minorBidi" w:hint="default"/>
+      </w:rPr>
+    </w:lvl>
+    <w:lvl w:ilvl="1" w:tplc="10090003" w:tentative="1">
+      <w:start w:val="1"/>
+      <w:numFmt w:val="bullet"/>
+      <w:lvlText w:val="o"/>
+      <w:lvlJc w:val="left"/>
+      <w:pPr>
+        <w:ind w:left="1440" w:hanging="360"/>
+      </w:pPr>
+      <w:rPr>
+        <w:rFonts w:ascii="Courier New" w:hAnsi="Courier New" w:cs="Courier New" w:hint="default"/>
+      </w:rPr>
+    </w:lvl>
+    <w:lvl w:ilvl="2" w:tplc="10090005" w:tentative="1">
+      <w:start w:val="1"/>
+      <w:numFmt w:val="bullet"/>
+      <w:lvlText w:val=""/>
+      <w:lvlJc w:val="left"/>
+      <w:pPr>
+        <w:ind w:left="2160" w:hanging="360"/>
+      </w:pPr>
+      <w:rPr>
+        <w:rFonts w:ascii="Wingdings" w:hAnsi="Wingdings" w:hint="default"/>
+      </w:rPr>
+    </w:lvl>
+    <w:lvl w:ilvl="3" w:tplc="10090001" w:tentative="1">
+      <w:start w:val="1"/>
+      <w:numFmt w:val="bullet"/>
+      <w:lvlText w:val=""/>
+      <w:lvlJc w:val="left"/>
+      <w:pPr>
+        <w:ind w:left="2880" w:hanging="360"/>
+      </w:pPr>
+      <w:rPr>
+        <w:rFonts w:ascii="Symbol" w:hAnsi="Symbol" w:hint="default"/>
+      </w:rPr>
+    </w:lvl>
+    <w:lvl w:ilvl="4" w:tplc="10090003" w:tentative="1">
+      <w:start w:val="1"/>
+      <w:numFmt w:val="bullet"/>
+      <w:lvlText w:val="o"/>
+      <w:lvlJc w:val="left"/>
+      <w:pPr>
+        <w:ind w:left="3600" w:hanging="360"/>
+      </w:pPr>
+      <w:rPr>
+        <w:rFonts w:ascii="Courier New" w:hAnsi="Courier New" w:cs="Courier New" w:hint="default"/>
+      </w:rPr>
+    </w:lvl>
+    <w:lvl w:ilvl="5" w:tplc="10090005" w:tentative="1">
+      <w:start w:val="1"/>
+      <w:numFmt w:val="bullet"/>
+      <w:lvlText w:val=""/>
+      <w:lvlJc w:val="left"/>
+      <w:pPr>
+        <w:ind w:left="4320" w:hanging="360"/>
+      </w:pPr>
+      <w:rPr>
+        <w:rFonts w:ascii="Wingdings" w:hAnsi="Wingdings" w:hint="default"/>
+      </w:rPr>
+    </w:lvl>
+    <w:lvl w:ilvl="6" w:tplc="10090001" w:tentative="1">
+      <w:start w:val="1"/>
+      <w:numFmt w:val="bullet"/>
+      <w:lvlText w:val=""/>
+      <w:lvlJc w:val="left"/>
+      <w:pPr>
+        <w:ind w:left="5040" w:hanging="360"/>
+      </w:pPr>
+      <w:rPr>
+        <w:rFonts w:ascii="Symbol" w:hAnsi="Symbol" w:hint="default"/>
+      </w:rPr>
+    </w:lvl>
+    <w:lvl w:ilvl="7" w:tplc="10090003" w:tentative="1">
+      <w:start w:val="1"/>
+      <w:numFmt w:val="bullet"/>
+      <w:lvlText w:val="o"/>
+      <w:lvlJc w:val="left"/>
+      <w:pPr>
+        <w:ind w:left="5760" w:hanging="360"/>
+      </w:pPr>
+      <w:rPr>
+        <w:rFonts w:ascii="Courier New" w:hAnsi="Courier New" w:cs="Courier New" w:hint="default"/>
+      </w:rPr>
+    </w:lvl>
+    <w:lvl w:ilvl="8" w:tplc="10090005" w:tentative="1">
+      <w:start w:val="1"/>
+      <w:numFmt w:val="bullet"/>
+      <w:lvlText w:val=""/>
+      <w:lvlJc w:val="left"/>
+      <w:pPr>
+        <w:ind w:left="6480" w:hanging="360"/>
+      </w:pPr>
+      <w:rPr>
+        <w:rFonts w:ascii="Wingdings" w:hAnsi="Wingdings" w:hint="default"/>
+      </w:rPr>
+    </w:lvl>
+  </w:abstractNum>
+  <w:abstractNum w:abstractNumId="5" w15:restartNumberingAfterBreak="0">
+    <w:nsid w:val="7A0C7C9B"/>
+    <w:multiLevelType w:val="hybridMultilevel"/>
+    <w:tmpl w:val="2F5418C2"/>
+    <w:lvl w:ilvl="0" w:tplc="10090017">
+      <w:start w:val="1"/>
+      <w:numFmt w:val="lowerLetter"/>
+      <w:lvlText w:val="%1)"/>
+      <w:lvlJc w:val="left"/>
+      <w:pPr>
+        <w:ind w:left="720" w:hanging="360"/>
+      </w:pPr>
+      <w:rPr>
+        <w:rFonts w:hint="default"/>
+      </w:rPr>
+    </w:lvl>
+    <w:lvl w:ilvl="1" w:tplc="10090019" w:tentative="1">
+      <w:start w:val="1"/>
+      <w:numFmt w:val="lowerLetter"/>
+      <w:lvlText w:val="%2."/>
+      <w:lvlJc w:val="left"/>
+      <w:pPr>
+        <w:ind w:left="1440" w:hanging="360"/>
+      </w:pPr>
+    </w:lvl>
+    <w:lvl w:ilvl="2" w:tplc="1009001B" w:tentative="1">
+      <w:start w:val="1"/>
+      <w:numFmt w:val="lowerRoman"/>
+      <w:lvlText w:val="%3."/>
+      <w:lvlJc w:val="right"/>
+      <w:pPr>
+        <w:ind w:left="2160" w:hanging="180"/>
+      </w:pPr>
+    </w:lvl>
+    <w:lvl w:ilvl="3" w:tplc="1009000F" w:tentative="1">
+      <w:start w:val="1"/>
+      <w:numFmt w:val="decimal"/>
+      <w:lvlText w:val="%4."/>
+      <w:lvlJc w:val="left"/>
+      <w:pPr>
+        <w:ind w:left="2880" w:hanging="360"/>
+      </w:pPr>
+    </w:lvl>
+    <w:lvl w:ilvl="4" w:tplc="10090019" w:tentative="1">
+      <w:start w:val="1"/>
+      <w:numFmt w:val="lowerLetter"/>
+      <w:lvlText w:val="%5."/>
+      <w:lvlJc w:val="left"/>
+      <w:pPr>
+        <w:ind w:left="3600" w:hanging="360"/>
+      </w:pPr>
+    </w:lvl>
+    <w:lvl w:ilvl="5" w:tplc="1009001B" w:tentative="1">
+      <w:start w:val="1"/>
+      <w:numFmt w:val="lowerRoman"/>
+      <w:lvlText w:val="%6."/>
+      <w:lvlJc w:val="right"/>
+      <w:pPr>
+        <w:ind w:left="4320" w:hanging="180"/>
+      </w:pPr>
+    </w:lvl>
+    <w:lvl w:ilvl="6" w:tplc="1009000F" w:tentative="1">
+      <w:start w:val="1"/>
+      <w:numFmt w:val="decimal"/>
+      <w:lvlText w:val="%7."/>
+      <w:lvlJc w:val="left"/>
+      <w:pPr>
+        <w:ind w:left="5040" w:hanging="360"/>
+      </w:pPr>
+    </w:lvl>
+    <w:lvl w:ilvl="7" w:tplc="10090019" w:tentative="1">
+      <w:start w:val="1"/>
+      <w:numFmt w:val="lowerLetter"/>
+      <w:lvlText w:val="%8."/>
+      <w:lvlJc w:val="left"/>
+      <w:pPr>
+        <w:ind w:left="5760" w:hanging="360"/>
+      </w:pPr>
+    </w:lvl>
+    <w:lvl w:ilvl="8" w:tplc="1009001B" w:tentative="1">
+      <w:start w:val="1"/>
+      <w:numFmt w:val="lowerRoman"/>
+      <w:lvlText w:val="%9."/>
+      <w:lvlJc w:val="right"/>
+      <w:pPr>
+        <w:ind w:left="6480" w:hanging="180"/>
+      </w:pPr>
+    </w:lvl>
+  </w:abstractNum>
+  <w:num w:numId="1">
+    <w:abstractNumId w:val="3"/>
+  </w:num>
+  <w:num w:numId="2">
+    <w:abstractNumId w:val="2"/>
+  </w:num>
+  <w:num w:numId="3">
+    <w:abstractNumId w:val="1"/>
+  </w:num>
+  <w:num w:numId="4">
+    <w:abstractNumId w:val="0"/>
+  </w:num>
+  <w:num w:numId="5">
+    <w:abstractNumId w:val="5"/>
+  </w:num>
+  <w:num w:numId="6">
+    <w:abstractNumId w:val="4"/>
+  </w:num>
+</w:numbering>
 </file>
 
 <file path=word/styles.xml><?xml version="1.0" encoding="utf-8"?>
@@ -456,6 +1283,17 @@
     <w:semiHidden/>
     <w:unhideWhenUsed/>
   </w:style>
+  <w:style w:type="paragraph" w:styleId="ListParagraph">
+    <w:name w:val="List Paragraph"/>
+    <w:basedOn w:val="Normal"/>
+    <w:uiPriority w:val="34"/>
+    <w:qFormat/>
+    <w:rsid w:val="00AB6ECF"/>
+    <w:pPr>
+      <w:ind w:left="720"/>
+      <w:contextualSpacing/>
+    </w:pPr>
+  </w:style>
 </w:styles>
 </file>
 

</xml_diff>